<commit_message>
Change in Performance Report
</commit_message>
<xml_diff>
--- a/docs/JMeter Tests/Performance Report.docx
+++ b/docs/JMeter Tests/Performance Report.docx
@@ -301,7 +301,19 @@
     </w:p>
     <w:p>
       <w:r>
-        <w:t>With 1000 users and 10 Ramp-Up time, the server failed to handle every request. Near ¼ of the requests where denied by the server and the average time for each request was 10737ms, which is more than what would be acceptable. That means that the server can’t handle 100 requests per second, over 10 seconds.</w:t>
+        <w:t>With 1000 users and 10 Ramp-Up time, t</w:t>
+      </w:r>
+      <w:r>
+        <w:t>he server failed to handle many</w:t>
+      </w:r>
+      <w:r>
+        <w:t xml:space="preserve"> request</w:t>
+      </w:r>
+      <w:r>
+        <w:t>s</w:t>
+      </w:r>
+      <w:r>
+        <w:t>. Near ¼ of the requests where denied by the server and the average time for each request was 10737ms, which is more than what would be acceptable. That means that the server can’t handle 100 requests per second, over 10 seconds.</w:t>
       </w:r>
     </w:p>
     <w:p>
@@ -365,13 +377,211 @@
     </w:p>
     <w:p>
       <w:pPr>
+        <w:jc w:val="right"/>
+      </w:pPr>
+    </w:p>
+    <w:p>
+      <w:pPr>
+        <w:pStyle w:val="Author"/>
+      </w:pPr>
+      <w:r>
+        <w:lastRenderedPageBreak/>
+        <w:t>500 users 10 Ramp-up Time</w:t>
+      </w:r>
+    </w:p>
+    <w:p>
+      <w:r>
+        <w:t>With 500 users and 10 Ramp-up time, the server failed to handle approximately 10% of the requests, with an average of 6852ms for each request. That means that the server can’t handle 50 requests per second, over 10 seconds.</w:t>
+      </w:r>
+    </w:p>
+    <w:p>
+      <w:r>
+        <w:rPr>
+          <w:noProof/>
+          <w:lang w:val="en-GB" w:eastAsia="en-GB"/>
+        </w:rPr>
+        <w:drawing>
+          <wp:inline distT="0" distB="0" distL="0" distR="0" wp14:anchorId="51DDE473" wp14:editId="496C90D1">
+            <wp:extent cx="5486400" cy="433705"/>
+            <wp:effectExtent l="0" t="0" r="0" b="0"/>
+            <wp:docPr id="2" name="Picture 2"/>
+            <wp:cNvGraphicFramePr>
+              <a:graphicFrameLocks xmlns:a="http://schemas.openxmlformats.org/drawingml/2006/main" noChangeAspect="1"/>
+            </wp:cNvGraphicFramePr>
+            <a:graphic xmlns:a="http://schemas.openxmlformats.org/drawingml/2006/main">
+              <a:graphicData uri="http://schemas.openxmlformats.org/drawingml/2006/picture">
+                <pic:pic xmlns:pic="http://schemas.openxmlformats.org/drawingml/2006/picture">
+                  <pic:nvPicPr>
+                    <pic:cNvPr id="2" name="500 users 10 RUT.png"/>
+                    <pic:cNvPicPr/>
+                  </pic:nvPicPr>
+                  <pic:blipFill>
+                    <a:blip r:embed="rId16" cstate="print">
+                      <a:extLst>
+                        <a:ext uri="{28A0092B-C50C-407E-A947-70E740481C1C}">
+                          <a14:useLocalDpi xmlns:a14="http://schemas.microsoft.com/office/drawing/2010/main" val="0"/>
+                        </a:ext>
+                      </a:extLst>
+                    </a:blip>
+                    <a:stretch>
+                      <a:fillRect/>
+                    </a:stretch>
+                  </pic:blipFill>
+                  <pic:spPr>
+                    <a:xfrm>
+                      <a:off x="0" y="0"/>
+                      <a:ext cx="5486400" cy="433705"/>
+                    </a:xfrm>
+                    <a:prstGeom prst="rect">
+                      <a:avLst/>
+                    </a:prstGeom>
+                  </pic:spPr>
+                </pic:pic>
+              </a:graphicData>
+            </a:graphic>
+          </wp:inline>
+        </w:drawing>
+      </w:r>
+    </w:p>
+    <w:p>
+      <w:pPr>
         <w:pStyle w:val="Subtitle"/>
       </w:pPr>
+    </w:p>
+    <w:p>
+      <w:pPr>
+        <w:pStyle w:val="Author"/>
+      </w:pPr>
+      <w:r>
+        <w:t>250 users, 10 Ramp-up Time</w:t>
+      </w:r>
+    </w:p>
+    <w:p>
+      <w:r>
+        <w:t>With 250 users and 10 Ramp-up time, the server handled every request successfully. That means that the server can handle 25 requests per second, over 10 seconds.</w:t>
+      </w:r>
+    </w:p>
+    <w:p/>
+    <w:p>
+      <w:r>
+        <w:rPr>
+          <w:noProof/>
+          <w:lang w:val="en-GB" w:eastAsia="en-GB"/>
+        </w:rPr>
+        <w:drawing>
+          <wp:inline distT="0" distB="0" distL="0" distR="0" wp14:anchorId="5A673296" wp14:editId="50251E94">
+            <wp:extent cx="5486400" cy="300355"/>
+            <wp:effectExtent l="0" t="0" r="0" b="4445"/>
+            <wp:docPr id="3" name="Picture 3"/>
+            <wp:cNvGraphicFramePr>
+              <a:graphicFrameLocks xmlns:a="http://schemas.openxmlformats.org/drawingml/2006/main" noChangeAspect="1"/>
+            </wp:cNvGraphicFramePr>
+            <a:graphic xmlns:a="http://schemas.openxmlformats.org/drawingml/2006/main">
+              <a:graphicData uri="http://schemas.openxmlformats.org/drawingml/2006/picture">
+                <pic:pic xmlns:pic="http://schemas.openxmlformats.org/drawingml/2006/picture">
+                  <pic:nvPicPr>
+                    <pic:cNvPr id="3" name="250 users 10 RUT.png"/>
+                    <pic:cNvPicPr/>
+                  </pic:nvPicPr>
+                  <pic:blipFill>
+                    <a:blip r:embed="rId17" cstate="print">
+                      <a:extLst>
+                        <a:ext uri="{28A0092B-C50C-407E-A947-70E740481C1C}">
+                          <a14:useLocalDpi xmlns:a14="http://schemas.microsoft.com/office/drawing/2010/main" val="0"/>
+                        </a:ext>
+                      </a:extLst>
+                    </a:blip>
+                    <a:stretch>
+                      <a:fillRect/>
+                    </a:stretch>
+                  </pic:blipFill>
+                  <pic:spPr>
+                    <a:xfrm>
+                      <a:off x="0" y="0"/>
+                      <a:ext cx="5486400" cy="300355"/>
+                    </a:xfrm>
+                    <a:prstGeom prst="rect">
+                      <a:avLst/>
+                    </a:prstGeom>
+                  </pic:spPr>
+                </pic:pic>
+              </a:graphicData>
+            </a:graphic>
+          </wp:inline>
+        </w:drawing>
+      </w:r>
+    </w:p>
+    <w:p/>
+    <w:p>
+      <w:pPr>
+        <w:pStyle w:val="Author"/>
+      </w:pPr>
+      <w:r>
+        <w:t>300 users, 10 Ramp-up Time</w:t>
+      </w:r>
+    </w:p>
+    <w:p>
+      <w:r>
+        <w:t>We can see that the server starts denying some requests after the 30 requests per second threshold. That means that the Django development server shouldn’t be used for production, as 30 requests per second are not much for a w</w:t>
+      </w:r>
       <w:bookmarkStart w:id="0" w:name="_GoBack"/>
       <w:bookmarkEnd w:id="0"/>
+      <w:r>
+        <w:t>ebsite.</w:t>
+      </w:r>
+    </w:p>
+    <w:p/>
+    <w:p>
+      <w:r>
+        <w:rPr>
+          <w:noProof/>
+          <w:lang w:val="en-GB" w:eastAsia="en-GB"/>
+        </w:rPr>
+        <w:drawing>
+          <wp:inline distT="0" distB="0" distL="0" distR="0" wp14:anchorId="7BD00B1C" wp14:editId="455666AA">
+            <wp:extent cx="5486400" cy="288925"/>
+            <wp:effectExtent l="0" t="0" r="0" b="0"/>
+            <wp:docPr id="7" name="Picture 7"/>
+            <wp:cNvGraphicFramePr>
+              <a:graphicFrameLocks xmlns:a="http://schemas.openxmlformats.org/drawingml/2006/main" noChangeAspect="1"/>
+            </wp:cNvGraphicFramePr>
+            <a:graphic xmlns:a="http://schemas.openxmlformats.org/drawingml/2006/main">
+              <a:graphicData uri="http://schemas.openxmlformats.org/drawingml/2006/picture">
+                <pic:pic xmlns:pic="http://schemas.openxmlformats.org/drawingml/2006/picture">
+                  <pic:nvPicPr>
+                    <pic:cNvPr id="7" name="300 users 10 RUT.png"/>
+                    <pic:cNvPicPr/>
+                  </pic:nvPicPr>
+                  <pic:blipFill>
+                    <a:blip r:embed="rId18" cstate="print">
+                      <a:extLst>
+                        <a:ext uri="{28A0092B-C50C-407E-A947-70E740481C1C}">
+                          <a14:useLocalDpi xmlns:a14="http://schemas.microsoft.com/office/drawing/2010/main" val="0"/>
+                        </a:ext>
+                      </a:extLst>
+                    </a:blip>
+                    <a:stretch>
+                      <a:fillRect/>
+                    </a:stretch>
+                  </pic:blipFill>
+                  <pic:spPr>
+                    <a:xfrm>
+                      <a:off x="0" y="0"/>
+                      <a:ext cx="5486400" cy="288925"/>
+                    </a:xfrm>
+                    <a:prstGeom prst="rect">
+                      <a:avLst/>
+                    </a:prstGeom>
+                  </pic:spPr>
+                </pic:pic>
+              </a:graphicData>
+            </a:graphic>
+          </wp:inline>
+        </w:drawing>
+      </w:r>
     </w:p>
     <w:sectPr>
-      <w:footerReference w:type="default" r:id="rId16"/>
+      <w:footerReference w:type="default" r:id="rId19"/>
       <w:pgSz w:w="12240" w:h="15840"/>
       <w:pgMar w:top="1440" w:right="1800" w:bottom="1440" w:left="1800" w:header="720" w:footer="720" w:gutter="0"/>
       <w:pgNumType w:start="1"/>
@@ -1166,6 +1376,7 @@
     <w:lsdException w:name="HTML Sample" w:semiHidden="1" w:unhideWhenUsed="1"/>
     <w:lsdException w:name="HTML Typewriter" w:semiHidden="1" w:unhideWhenUsed="1"/>
     <w:lsdException w:name="HTML Variable" w:semiHidden="1" w:unhideWhenUsed="1"/>
+    <w:lsdException w:name="Normal Table" w:semiHidden="1" w:unhideWhenUsed="1"/>
     <w:lsdException w:name="annotation subject" w:semiHidden="1" w:unhideWhenUsed="1"/>
     <w:lsdException w:name="No List" w:semiHidden="1" w:unhideWhenUsed="1"/>
     <w:lsdException w:name="Outline List 1" w:semiHidden="1" w:unhideWhenUsed="1"/>
@@ -1211,9 +1422,11 @@
     <w:lsdException w:name="Table Subtle 1" w:semiHidden="1" w:unhideWhenUsed="1"/>
     <w:lsdException w:name="Table Subtle 2" w:semiHidden="1" w:unhideWhenUsed="1"/>
     <w:lsdException w:name="Table Web 1" w:semiHidden="1" w:unhideWhenUsed="1"/>
+    <w:lsdException w:name="Table Web 2" w:semiHidden="1" w:unhideWhenUsed="1"/>
     <w:lsdException w:name="Table Web 3" w:semiHidden="1" w:unhideWhenUsed="1"/>
     <w:lsdException w:name="Balloon Text" w:semiHidden="1" w:unhideWhenUsed="1"/>
     <w:lsdException w:name="Table Grid" w:uiPriority="39"/>
+    <w:lsdException w:name="Table Theme" w:semiHidden="1" w:unhideWhenUsed="1"/>
     <w:lsdException w:name="Placeholder Text" w:semiHidden="1"/>
     <w:lsdException w:name="No Spacing" w:semiHidden="1" w:uiPriority="10" w:unhideWhenUsed="1" w:qFormat="1"/>
     <w:lsdException w:name="Light Shading" w:uiPriority="60"/>
@@ -2403,775 +2616,6 @@
     </w:rPr>
   </w:style>
 </w:styles>
-</file>
-
-<file path=word/glossary/document.xml><?xml version="1.0" encoding="utf-8"?>
-<w:glossaryDocument xmlns:wpc="http://schemas.microsoft.com/office/word/2010/wordprocessingCanvas" xmlns:mo="http://schemas.microsoft.com/office/mac/office/2008/main" xmlns:mc="http://schemas.openxmlformats.org/markup-compatibility/2006" xmlns:mv="urn:schemas-microsoft-com:mac:vml" xmlns:o="urn:schemas-microsoft-com:office:office" xmlns:r="http://schemas.openxmlformats.org/officeDocument/2006/relationships" xmlns:m="http://schemas.openxmlformats.org/officeDocument/2006/math" xmlns:v="urn:schemas-microsoft-com:vml" xmlns:wp14="http://schemas.microsoft.com/office/word/2010/wordprocessingDrawing" xmlns:wp="http://schemas.openxmlformats.org/drawingml/2006/wordprocessingDrawing" xmlns:w10="urn:schemas-microsoft-com:office:word" xmlns:w="http://schemas.openxmlformats.org/wordprocessingml/2006/main" xmlns:w14="http://schemas.microsoft.com/office/word/2010/wordml" xmlns:w15="http://schemas.microsoft.com/office/word/2012/wordml" xmlns:wpg="http://schemas.microsoft.com/office/word/2010/wordprocessingGroup" xmlns:wpi="http://schemas.microsoft.com/office/word/2010/wordprocessingInk" xmlns:wne="http://schemas.microsoft.com/office/word/2006/wordml" xmlns:wps="http://schemas.microsoft.com/office/word/2010/wordprocessingShape" mc:Ignorable="w14 w15 wp14"/>
-</file>
-
-<file path=word/glossary/fontTable.xml><?xml version="1.0" encoding="utf-8"?>
-<w:fonts xmlns:mc="http://schemas.openxmlformats.org/markup-compatibility/2006" xmlns:r="http://schemas.openxmlformats.org/officeDocument/2006/relationships" xmlns:w="http://schemas.openxmlformats.org/wordprocessingml/2006/main" xmlns:w14="http://schemas.microsoft.com/office/word/2010/wordml" xmlns:w15="http://schemas.microsoft.com/office/word/2012/wordml" mc:Ignorable="w14 w15">
-  <w:font w:name="Symbol">
-    <w:panose1 w:val="05050102010706020507"/>
-    <w:charset w:val="02"/>
-    <w:family w:val="auto"/>
-    <w:pitch w:val="variable"/>
-    <w:sig w:usb0="00000000" w:usb1="10000000" w:usb2="00000000" w:usb3="00000000" w:csb0="80000000" w:csb1="00000000"/>
-  </w:font>
-  <w:font w:name="Times New Roman">
-    <w:panose1 w:val="02020603050405020304"/>
-    <w:charset w:val="00"/>
-    <w:family w:val="auto"/>
-    <w:pitch w:val="variable"/>
-    <w:sig w:usb0="E0002AEF" w:usb1="C0007841" w:usb2="00000009" w:usb3="00000000" w:csb0="000001FF" w:csb1="00000000"/>
-  </w:font>
-  <w:font w:name="Courier New">
-    <w:panose1 w:val="02070309020205020404"/>
-    <w:charset w:val="00"/>
-    <w:family w:val="auto"/>
-    <w:pitch w:val="variable"/>
-    <w:sig w:usb0="E0002AFF" w:usb1="C0007843" w:usb2="00000009" w:usb3="00000000" w:csb0="000001FF" w:csb1="00000000"/>
-  </w:font>
-  <w:font w:name="Wingdings">
-    <w:panose1 w:val="05000000000000000000"/>
-    <w:charset w:val="02"/>
-    <w:family w:val="auto"/>
-    <w:pitch w:val="variable"/>
-    <w:sig w:usb0="00000000" w:usb1="10000000" w:usb2="00000000" w:usb3="00000000" w:csb0="80000000" w:csb1="00000000"/>
-  </w:font>
-  <w:font w:name="Verdana">
-    <w:panose1 w:val="020B0604030504040204"/>
-    <w:charset w:val="00"/>
-    <w:family w:val="auto"/>
-    <w:pitch w:val="variable"/>
-    <w:sig w:usb0="A10006FF" w:usb1="4000205B" w:usb2="00000010" w:usb3="00000000" w:csb0="0000019F" w:csb1="00000000"/>
-  </w:font>
-  <w:font w:name="Segoe UI">
-    <w:panose1 w:val="00000000000000000000"/>
-    <w:charset w:val="00"/>
-    <w:family w:val="swiss"/>
-    <w:notTrueType/>
-    <w:pitch w:val="variable"/>
-    <w:sig w:usb0="00000003" w:usb1="00000000" w:usb2="00000000" w:usb3="00000000" w:csb0="00000001" w:csb1="00000000"/>
-  </w:font>
-  <w:font w:name="Arial">
-    <w:panose1 w:val="020B0604020202020204"/>
-    <w:charset w:val="00"/>
-    <w:family w:val="auto"/>
-    <w:pitch w:val="variable"/>
-    <w:sig w:usb0="E0002AFF" w:usb1="C0007843" w:usb2="00000009" w:usb3="00000000" w:csb0="000001FF" w:csb1="00000000"/>
-  </w:font>
-  <w:font w:name="Calibri">
-    <w:panose1 w:val="020F0502020204030204"/>
-    <w:charset w:val="00"/>
-    <w:family w:val="auto"/>
-    <w:pitch w:val="variable"/>
-    <w:sig w:usb0="E00002FF" w:usb1="4000ACFF" w:usb2="00000001" w:usb3="00000000" w:csb0="0000019F" w:csb1="00000000"/>
-  </w:font>
-  <w:font w:name="Calibri Light">
-    <w:panose1 w:val="020F0302020204030204"/>
-    <w:charset w:val="00"/>
-    <w:family w:val="auto"/>
-    <w:pitch w:val="variable"/>
-    <w:sig w:usb0="A00002EF" w:usb1="4000207B" w:usb2="00000000" w:usb3="00000000" w:csb0="0000019F" w:csb1="00000000"/>
-  </w:font>
-</w:fonts>
-</file>
-
-<file path=word/glossary/numbering.xml><?xml version="1.0" encoding="utf-8"?>
-<w:numbering xmlns:wpc="http://schemas.microsoft.com/office/word/2010/wordprocessingCanvas" xmlns:mo="http://schemas.microsoft.com/office/mac/office/2008/main" xmlns:mc="http://schemas.openxmlformats.org/markup-compatibility/2006" xmlns:mv="urn:schemas-microsoft-com:mac:vml" xmlns:o="urn:schemas-microsoft-com:office:office" xmlns:r="http://schemas.openxmlformats.org/officeDocument/2006/relationships" xmlns:m="http://schemas.openxmlformats.org/officeDocument/2006/math" xmlns:v="urn:schemas-microsoft-com:vml" xmlns:wp14="http://schemas.microsoft.com/office/word/2010/wordprocessingDrawing" xmlns:wp="http://schemas.openxmlformats.org/drawingml/2006/wordprocessingDrawing" xmlns:w10="urn:schemas-microsoft-com:office:word" xmlns:w="http://schemas.openxmlformats.org/wordprocessingml/2006/main" xmlns:w14="http://schemas.microsoft.com/office/word/2010/wordml" xmlns:w15="http://schemas.microsoft.com/office/word/2012/wordml" xmlns:wpg="http://schemas.microsoft.com/office/word/2010/wordprocessingGroup" xmlns:wpi="http://schemas.microsoft.com/office/word/2010/wordprocessingInk" xmlns:wne="http://schemas.microsoft.com/office/word/2006/wordml" xmlns:wps="http://schemas.microsoft.com/office/word/2010/wordprocessingShape" mc:Ignorable="w14 w15 wp14">
-  <w:abstractNum w:abstractNumId="0">
-    <w:nsid w:val="7B734274"/>
-    <w:multiLevelType w:val="hybridMultilevel"/>
-    <w:tmpl w:val="28DC00DE"/>
-    <w:lvl w:ilvl="0" w:tplc="08B453DE">
-      <w:start w:val="1"/>
-      <w:numFmt w:val="bullet"/>
-      <w:pStyle w:val="ListBullet"/>
-      <w:lvlText w:val=""/>
-      <w:lvlJc w:val="left"/>
-      <w:pPr>
-        <w:tabs>
-          <w:tab w:val="num" w:pos="360"/>
-        </w:tabs>
-        <w:ind w:left="360" w:hanging="360"/>
-      </w:pPr>
-      <w:rPr>
-        <w:rFonts w:ascii="Symbol" w:hAnsi="Symbol" w:hint="default"/>
-        <w:color w:val="5B9BD5" w:themeColor="accent1"/>
-        <w:sz w:val="20"/>
-      </w:rPr>
-    </w:lvl>
-    <w:lvl w:ilvl="1" w:tplc="04090003">
-      <w:start w:val="1"/>
-      <w:numFmt w:val="bullet"/>
-      <w:lvlText w:val="o"/>
-      <w:lvlJc w:val="left"/>
-      <w:pPr>
-        <w:ind w:left="1440" w:hanging="360"/>
-      </w:pPr>
-      <w:rPr>
-        <w:rFonts w:ascii="Courier New" w:hAnsi="Courier New" w:cs="Courier New" w:hint="default"/>
-      </w:rPr>
-    </w:lvl>
-    <w:lvl w:ilvl="2" w:tplc="04090005" w:tentative="1">
-      <w:start w:val="1"/>
-      <w:numFmt w:val="bullet"/>
-      <w:lvlText w:val=""/>
-      <w:lvlJc w:val="left"/>
-      <w:pPr>
-        <w:ind w:left="2160" w:hanging="360"/>
-      </w:pPr>
-      <w:rPr>
-        <w:rFonts w:ascii="Wingdings" w:hAnsi="Wingdings" w:hint="default"/>
-      </w:rPr>
-    </w:lvl>
-    <w:lvl w:ilvl="3" w:tplc="04090001" w:tentative="1">
-      <w:start w:val="1"/>
-      <w:numFmt w:val="bullet"/>
-      <w:lvlText w:val=""/>
-      <w:lvlJc w:val="left"/>
-      <w:pPr>
-        <w:ind w:left="2880" w:hanging="360"/>
-      </w:pPr>
-      <w:rPr>
-        <w:rFonts w:ascii="Symbol" w:hAnsi="Symbol" w:hint="default"/>
-      </w:rPr>
-    </w:lvl>
-    <w:lvl w:ilvl="4" w:tplc="04090003" w:tentative="1">
-      <w:start w:val="1"/>
-      <w:numFmt w:val="bullet"/>
-      <w:lvlText w:val="o"/>
-      <w:lvlJc w:val="left"/>
-      <w:pPr>
-        <w:ind w:left="3600" w:hanging="360"/>
-      </w:pPr>
-      <w:rPr>
-        <w:rFonts w:ascii="Courier New" w:hAnsi="Courier New" w:cs="Courier New" w:hint="default"/>
-      </w:rPr>
-    </w:lvl>
-    <w:lvl w:ilvl="5" w:tplc="04090005" w:tentative="1">
-      <w:start w:val="1"/>
-      <w:numFmt w:val="bullet"/>
-      <w:lvlText w:val=""/>
-      <w:lvlJc w:val="left"/>
-      <w:pPr>
-        <w:ind w:left="4320" w:hanging="360"/>
-      </w:pPr>
-      <w:rPr>
-        <w:rFonts w:ascii="Wingdings" w:hAnsi="Wingdings" w:hint="default"/>
-      </w:rPr>
-    </w:lvl>
-    <w:lvl w:ilvl="6" w:tplc="04090001" w:tentative="1">
-      <w:start w:val="1"/>
-      <w:numFmt w:val="bullet"/>
-      <w:lvlText w:val=""/>
-      <w:lvlJc w:val="left"/>
-      <w:pPr>
-        <w:ind w:left="5040" w:hanging="360"/>
-      </w:pPr>
-      <w:rPr>
-        <w:rFonts w:ascii="Symbol" w:hAnsi="Symbol" w:hint="default"/>
-      </w:rPr>
-    </w:lvl>
-    <w:lvl w:ilvl="7" w:tplc="04090003" w:tentative="1">
-      <w:start w:val="1"/>
-      <w:numFmt w:val="bullet"/>
-      <w:lvlText w:val="o"/>
-      <w:lvlJc w:val="left"/>
-      <w:pPr>
-        <w:ind w:left="5760" w:hanging="360"/>
-      </w:pPr>
-      <w:rPr>
-        <w:rFonts w:ascii="Courier New" w:hAnsi="Courier New" w:cs="Courier New" w:hint="default"/>
-      </w:rPr>
-    </w:lvl>
-    <w:lvl w:ilvl="8" w:tplc="04090005" w:tentative="1">
-      <w:start w:val="1"/>
-      <w:numFmt w:val="bullet"/>
-      <w:lvlText w:val=""/>
-      <w:lvlJc w:val="left"/>
-      <w:pPr>
-        <w:ind w:left="6480" w:hanging="360"/>
-      </w:pPr>
-      <w:rPr>
-        <w:rFonts w:ascii="Wingdings" w:hAnsi="Wingdings" w:hint="default"/>
-      </w:rPr>
-    </w:lvl>
-  </w:abstractNum>
-  <w:num w:numId="1">
-    <w:abstractNumId w:val="0"/>
-  </w:num>
-</w:numbering>
-</file>
-
-<file path=word/glossary/settings.xml><?xml version="1.0" encoding="utf-8"?>
-<w:settings xmlns:mc="http://schemas.openxmlformats.org/markup-compatibility/2006" xmlns:o="urn:schemas-microsoft-com:office:office" xmlns:r="http://schemas.openxmlformats.org/officeDocument/2006/relationships" xmlns:m="http://schemas.openxmlformats.org/officeDocument/2006/math" xmlns:v="urn:schemas-microsoft-com:vml" xmlns:w10="urn:schemas-microsoft-com:office:word" xmlns:w="http://schemas.openxmlformats.org/wordprocessingml/2006/main" xmlns:w14="http://schemas.microsoft.com/office/word/2010/wordml" xmlns:w15="http://schemas.microsoft.com/office/word/2012/wordml" xmlns:sl="http://schemas.openxmlformats.org/schemaLibrary/2006/main" mc:Ignorable="w14 w15">
-  <w:view w:val="normal"/>
-  <w:defaultTabStop w:val="720"/>
-  <w:characterSpacingControl w:val="doNotCompress"/>
-  <w:compat>
-    <w:useFELayout/>
-    <w:compatSetting w:name="compatibilityMode" w:uri="http://schemas.microsoft.com/office/word" w:val="15"/>
-    <w:compatSetting w:name="overrideTableStyleFontSizeAndJustification" w:uri="http://schemas.microsoft.com/office/word" w:val="1"/>
-    <w:compatSetting w:name="enableOpenTypeFeatures" w:uri="http://schemas.microsoft.com/office/word" w:val="1"/>
-    <w:compatSetting w:name="doNotFlipMirrorIndents" w:uri="http://schemas.microsoft.com/office/word" w:val="1"/>
-    <w:compatSetting w:name="differentiateMultirowTableHeaders" w:uri="http://schemas.microsoft.com/office/word" w:val="1"/>
-  </w:compat>
-  <w:rsids>
-    <w:rsidRoot w:val="00232C92"/>
-    <w:rsid w:val="00232C92"/>
-  </w:rsids>
-  <m:mathPr>
-    <m:mathFont m:val="Cambria Math"/>
-    <m:brkBin m:val="before"/>
-    <m:brkBinSub m:val="--"/>
-    <m:smallFrac m:val="0"/>
-    <m:dispDef/>
-    <m:lMargin m:val="0"/>
-    <m:rMargin m:val="0"/>
-    <m:defJc m:val="centerGroup"/>
-    <m:wrapIndent m:val="1440"/>
-    <m:intLim m:val="subSup"/>
-    <m:naryLim m:val="undOvr"/>
-  </m:mathPr>
-  <w:themeFontLang w:val="en-GB"/>
-  <w:clrSchemeMapping w:bg1="light1" w:t1="dark1" w:bg2="light2" w:t2="dark2" w:accent1="accent1" w:accent2="accent2" w:accent3="accent3" w:accent4="accent4" w:accent5="accent5" w:accent6="accent6" w:hyperlink="hyperlink" w:followedHyperlink="followedHyperlink"/>
-  <w:decimalSymbol w:val=","/>
-  <w:listSeparator w:val=","/>
-  <w14:defaultImageDpi w14:val="32767"/>
-  <w15:chartTrackingRefBased/>
-</w:settings>
-</file>
-
-<file path=word/glossary/styles.xml><?xml version="1.0" encoding="utf-8"?>
-<w:styles xmlns:mc="http://schemas.openxmlformats.org/markup-compatibility/2006" xmlns:r="http://schemas.openxmlformats.org/officeDocument/2006/relationships" xmlns:w="http://schemas.openxmlformats.org/wordprocessingml/2006/main" xmlns:w14="http://schemas.microsoft.com/office/word/2010/wordml" xmlns:w15="http://schemas.microsoft.com/office/word/2012/wordml" mc:Ignorable="w14 w15">
-  <w:docDefaults>
-    <w:rPrDefault>
-      <w:rPr>
-        <w:rFonts w:asciiTheme="minorHAnsi" w:eastAsiaTheme="minorEastAsia" w:hAnsiTheme="minorHAnsi" w:cstheme="minorBidi"/>
-        <w:sz w:val="24"/>
-        <w:szCs w:val="24"/>
-        <w:lang w:val="en-GB" w:eastAsia="en-GB" w:bidi="ar-SA"/>
-      </w:rPr>
-    </w:rPrDefault>
-    <w:pPrDefault/>
-  </w:docDefaults>
-  <w:latentStyles w:defLockedState="0" w:defUIPriority="99" w:defSemiHidden="0" w:defUnhideWhenUsed="0" w:defQFormat="0" w:count="382">
-    <w:lsdException w:name="Normal" w:uiPriority="0" w:qFormat="1"/>
-    <w:lsdException w:name="heading 1" w:uiPriority="9" w:qFormat="1"/>
-    <w:lsdException w:name="heading 2" w:semiHidden="1" w:uiPriority="9" w:unhideWhenUsed="1" w:qFormat="1"/>
-    <w:lsdException w:name="heading 3" w:semiHidden="1" w:uiPriority="9" w:unhideWhenUsed="1" w:qFormat="1"/>
-    <w:lsdException w:name="heading 4" w:semiHidden="1" w:uiPriority="9" w:unhideWhenUsed="1" w:qFormat="1"/>
-    <w:lsdException w:name="heading 5" w:semiHidden="1" w:uiPriority="9" w:unhideWhenUsed="1" w:qFormat="1"/>
-    <w:lsdException w:name="heading 6" w:semiHidden="1" w:uiPriority="9" w:unhideWhenUsed="1" w:qFormat="1"/>
-    <w:lsdException w:name="heading 7" w:semiHidden="1" w:uiPriority="9" w:unhideWhenUsed="1" w:qFormat="1"/>
-    <w:lsdException w:name="heading 8" w:semiHidden="1" w:uiPriority="9" w:unhideWhenUsed="1" w:qFormat="1"/>
-    <w:lsdException w:name="heading 9" w:semiHidden="1" w:uiPriority="9" w:unhideWhenUsed="1" w:qFormat="1"/>
-    <w:lsdException w:name="index 1" w:semiHidden="1" w:unhideWhenUsed="1"/>
-    <w:lsdException w:name="index 2" w:semiHidden="1" w:unhideWhenUsed="1"/>
-    <w:lsdException w:name="index 3" w:semiHidden="1" w:unhideWhenUsed="1"/>
-    <w:lsdException w:name="index 4" w:semiHidden="1" w:unhideWhenUsed="1"/>
-    <w:lsdException w:name="index 5" w:semiHidden="1" w:unhideWhenUsed="1"/>
-    <w:lsdException w:name="index 6" w:semiHidden="1" w:unhideWhenUsed="1"/>
-    <w:lsdException w:name="index 7" w:semiHidden="1" w:unhideWhenUsed="1"/>
-    <w:lsdException w:name="index 8" w:semiHidden="1" w:unhideWhenUsed="1"/>
-    <w:lsdException w:name="index 9" w:semiHidden="1" w:unhideWhenUsed="1"/>
-    <w:lsdException w:name="toc 1" w:semiHidden="1" w:uiPriority="39" w:unhideWhenUsed="1"/>
-    <w:lsdException w:name="toc 2" w:semiHidden="1" w:uiPriority="39" w:unhideWhenUsed="1"/>
-    <w:lsdException w:name="toc 3" w:semiHidden="1" w:uiPriority="39" w:unhideWhenUsed="1"/>
-    <w:lsdException w:name="toc 4" w:semiHidden="1" w:uiPriority="39" w:unhideWhenUsed="1"/>
-    <w:lsdException w:name="toc 5" w:semiHidden="1" w:uiPriority="39" w:unhideWhenUsed="1"/>
-    <w:lsdException w:name="toc 6" w:semiHidden="1" w:uiPriority="39" w:unhideWhenUsed="1"/>
-    <w:lsdException w:name="toc 7" w:semiHidden="1" w:uiPriority="39" w:unhideWhenUsed="1"/>
-    <w:lsdException w:name="toc 8" w:semiHidden="1" w:uiPriority="39" w:unhideWhenUsed="1"/>
-    <w:lsdException w:name="toc 9" w:semiHidden="1" w:uiPriority="39" w:unhideWhenUsed="1"/>
-    <w:lsdException w:name="Normal Indent" w:semiHidden="1" w:unhideWhenUsed="1"/>
-    <w:lsdException w:name="footnote text" w:semiHidden="1" w:unhideWhenUsed="1"/>
-    <w:lsdException w:name="annotation text" w:semiHidden="1" w:unhideWhenUsed="1"/>
-    <w:lsdException w:name="header" w:semiHidden="1" w:unhideWhenUsed="1"/>
-    <w:lsdException w:name="footer" w:semiHidden="1" w:unhideWhenUsed="1"/>
-    <w:lsdException w:name="index heading" w:semiHidden="1" w:unhideWhenUsed="1"/>
-    <w:lsdException w:name="caption" w:semiHidden="1" w:uiPriority="35" w:unhideWhenUsed="1" w:qFormat="1"/>
-    <w:lsdException w:name="table of figures" w:semiHidden="1" w:unhideWhenUsed="1"/>
-    <w:lsdException w:name="envelope address" w:semiHidden="1" w:unhideWhenUsed="1"/>
-    <w:lsdException w:name="envelope return" w:semiHidden="1" w:unhideWhenUsed="1"/>
-    <w:lsdException w:name="footnote reference" w:semiHidden="1" w:unhideWhenUsed="1"/>
-    <w:lsdException w:name="annotation reference" w:semiHidden="1" w:unhideWhenUsed="1"/>
-    <w:lsdException w:name="line number" w:semiHidden="1" w:unhideWhenUsed="1"/>
-    <w:lsdException w:name="page number" w:semiHidden="1" w:unhideWhenUsed="1"/>
-    <w:lsdException w:name="endnote reference" w:semiHidden="1" w:unhideWhenUsed="1"/>
-    <w:lsdException w:name="endnote text" w:semiHidden="1" w:unhideWhenUsed="1"/>
-    <w:lsdException w:name="table of authorities" w:semiHidden="1" w:unhideWhenUsed="1"/>
-    <w:lsdException w:name="macro" w:semiHidden="1" w:unhideWhenUsed="1"/>
-    <w:lsdException w:name="toa heading" w:semiHidden="1" w:unhideWhenUsed="1"/>
-    <w:lsdException w:name="List" w:semiHidden="1" w:unhideWhenUsed="1"/>
-    <w:lsdException w:name="List Bullet" w:semiHidden="1" w:uiPriority="12" w:unhideWhenUsed="1" w:qFormat="1"/>
-    <w:lsdException w:name="List Number" w:semiHidden="1" w:unhideWhenUsed="1"/>
-    <w:lsdException w:name="List 2" w:semiHidden="1" w:unhideWhenUsed="1"/>
-    <w:lsdException w:name="List 3" w:semiHidden="1" w:unhideWhenUsed="1"/>
-    <w:lsdException w:name="List 4" w:semiHidden="1" w:unhideWhenUsed="1"/>
-    <w:lsdException w:name="List 5" w:semiHidden="1" w:unhideWhenUsed="1"/>
-    <w:lsdException w:name="List Bullet 2" w:semiHidden="1" w:unhideWhenUsed="1"/>
-    <w:lsdException w:name="List Bullet 3" w:semiHidden="1" w:unhideWhenUsed="1"/>
-    <w:lsdException w:name="List Bullet 4" w:semiHidden="1" w:unhideWhenUsed="1"/>
-    <w:lsdException w:name="List Bullet 5" w:semiHidden="1" w:unhideWhenUsed="1"/>
-    <w:lsdException w:name="List Number 2" w:semiHidden="1" w:unhideWhenUsed="1"/>
-    <w:lsdException w:name="List Number 3" w:semiHidden="1" w:unhideWhenUsed="1"/>
-    <w:lsdException w:name="List Number 4" w:semiHidden="1" w:unhideWhenUsed="1"/>
-    <w:lsdException w:name="List Number 5" w:semiHidden="1" w:unhideWhenUsed="1"/>
-    <w:lsdException w:name="Title" w:uiPriority="10" w:qFormat="1"/>
-    <w:lsdException w:name="Closing" w:semiHidden="1" w:unhideWhenUsed="1"/>
-    <w:lsdException w:name="Signature" w:semiHidden="1" w:unhideWhenUsed="1"/>
-    <w:lsdException w:name="Default Paragraph Font" w:semiHidden="1" w:uiPriority="1" w:unhideWhenUsed="1"/>
-    <w:lsdException w:name="Body Text" w:semiHidden="1" w:unhideWhenUsed="1"/>
-    <w:lsdException w:name="Body Text Indent" w:semiHidden="1" w:unhideWhenUsed="1"/>
-    <w:lsdException w:name="List Continue" w:semiHidden="1" w:unhideWhenUsed="1"/>
-    <w:lsdException w:name="List Continue 2" w:semiHidden="1" w:unhideWhenUsed="1"/>
-    <w:lsdException w:name="List Continue 3" w:semiHidden="1" w:unhideWhenUsed="1"/>
-    <w:lsdException w:name="List Continue 4" w:semiHidden="1" w:unhideWhenUsed="1"/>
-    <w:lsdException w:name="List Continue 5" w:semiHidden="1" w:unhideWhenUsed="1"/>
-    <w:lsdException w:name="Message Header" w:semiHidden="1" w:unhideWhenUsed="1"/>
-    <w:lsdException w:name="Subtitle" w:uiPriority="11" w:qFormat="1"/>
-    <w:lsdException w:name="Salutation" w:semiHidden="1" w:unhideWhenUsed="1"/>
-    <w:lsdException w:name="Date" w:semiHidden="1" w:unhideWhenUsed="1"/>
-    <w:lsdException w:name="Body Text First Indent" w:semiHidden="1" w:unhideWhenUsed="1"/>
-    <w:lsdException w:name="Body Text First Indent 2" w:semiHidden="1" w:unhideWhenUsed="1"/>
-    <w:lsdException w:name="Note Heading" w:semiHidden="1" w:unhideWhenUsed="1"/>
-    <w:lsdException w:name="Body Text 2" w:semiHidden="1" w:unhideWhenUsed="1"/>
-    <w:lsdException w:name="Body Text 3" w:semiHidden="1" w:unhideWhenUsed="1"/>
-    <w:lsdException w:name="Body Text Indent 2" w:semiHidden="1" w:unhideWhenUsed="1"/>
-    <w:lsdException w:name="Body Text Indent 3" w:semiHidden="1" w:unhideWhenUsed="1"/>
-    <w:lsdException w:name="Block Text" w:semiHidden="1" w:unhideWhenUsed="1"/>
-    <w:lsdException w:name="Hyperlink" w:semiHidden="1" w:unhideWhenUsed="1"/>
-    <w:lsdException w:name="FollowedHyperlink" w:semiHidden="1" w:unhideWhenUsed="1"/>
-    <w:lsdException w:name="Strong" w:uiPriority="22" w:qFormat="1"/>
-    <w:lsdException w:name="Emphasis" w:uiPriority="10" w:qFormat="1"/>
-    <w:lsdException w:name="Document Map" w:semiHidden="1" w:unhideWhenUsed="1"/>
-    <w:lsdException w:name="Plain Text" w:semiHidden="1" w:unhideWhenUsed="1"/>
-    <w:lsdException w:name="E-mail Signature" w:semiHidden="1" w:unhideWhenUsed="1"/>
-    <w:lsdException w:name="HTML Top of Form" w:semiHidden="1" w:unhideWhenUsed="1"/>
-    <w:lsdException w:name="HTML Bottom of Form" w:semiHidden="1" w:unhideWhenUsed="1"/>
-    <w:lsdException w:name="Normal (Web)" w:semiHidden="1" w:unhideWhenUsed="1"/>
-    <w:lsdException w:name="HTML Acronym" w:semiHidden="1" w:unhideWhenUsed="1"/>
-    <w:lsdException w:name="HTML Address" w:semiHidden="1" w:unhideWhenUsed="1"/>
-    <w:lsdException w:name="HTML Cite" w:semiHidden="1" w:unhideWhenUsed="1"/>
-    <w:lsdException w:name="HTML Code" w:semiHidden="1" w:unhideWhenUsed="1"/>
-    <w:lsdException w:name="HTML Definition" w:semiHidden="1" w:unhideWhenUsed="1"/>
-    <w:lsdException w:name="HTML Keyboard" w:semiHidden="1" w:unhideWhenUsed="1"/>
-    <w:lsdException w:name="HTML Preformatted" w:semiHidden="1" w:unhideWhenUsed="1"/>
-    <w:lsdException w:name="HTML Sample" w:semiHidden="1" w:unhideWhenUsed="1"/>
-    <w:lsdException w:name="HTML Typewriter" w:semiHidden="1" w:unhideWhenUsed="1"/>
-    <w:lsdException w:name="HTML Variable" w:semiHidden="1" w:unhideWhenUsed="1"/>
-    <w:lsdException w:name="Normal Table" w:semiHidden="1" w:unhideWhenUsed="1"/>
-    <w:lsdException w:name="annotation subject" w:semiHidden="1" w:unhideWhenUsed="1"/>
-    <w:lsdException w:name="No List" w:semiHidden="1" w:unhideWhenUsed="1"/>
-    <w:lsdException w:name="Outline List 1" w:semiHidden="1" w:unhideWhenUsed="1"/>
-    <w:lsdException w:name="Outline List 2" w:semiHidden="1" w:unhideWhenUsed="1"/>
-    <w:lsdException w:name="Outline List 3" w:semiHidden="1" w:unhideWhenUsed="1"/>
-    <w:lsdException w:name="Table Simple 1" w:semiHidden="1" w:unhideWhenUsed="1"/>
-    <w:lsdException w:name="Table Simple 2" w:semiHidden="1" w:unhideWhenUsed="1"/>
-    <w:lsdException w:name="Table Simple 3" w:semiHidden="1" w:unhideWhenUsed="1"/>
-    <w:lsdException w:name="Table Classic 1" w:semiHidden="1" w:unhideWhenUsed="1"/>
-    <w:lsdException w:name="Table Classic 2" w:semiHidden="1" w:unhideWhenUsed="1"/>
-    <w:lsdException w:name="Table Classic 3" w:semiHidden="1" w:unhideWhenUsed="1"/>
-    <w:lsdException w:name="Table Classic 4" w:semiHidden="1" w:unhideWhenUsed="1"/>
-    <w:lsdException w:name="Table Colorful 1" w:semiHidden="1" w:unhideWhenUsed="1"/>
-    <w:lsdException w:name="Table Colorful 2" w:semiHidden="1" w:unhideWhenUsed="1"/>
-    <w:lsdException w:name="Table Colorful 3" w:semiHidden="1" w:unhideWhenUsed="1"/>
-    <w:lsdException w:name="Table Columns 1" w:semiHidden="1" w:unhideWhenUsed="1"/>
-    <w:lsdException w:name="Table Columns 2" w:semiHidden="1" w:unhideWhenUsed="1"/>
-    <w:lsdException w:name="Table Columns 3" w:semiHidden="1" w:unhideWhenUsed="1"/>
-    <w:lsdException w:name="Table Columns 4" w:semiHidden="1" w:unhideWhenUsed="1"/>
-    <w:lsdException w:name="Table Columns 5" w:semiHidden="1" w:unhideWhenUsed="1"/>
-    <w:lsdException w:name="Table Grid 1" w:semiHidden="1" w:unhideWhenUsed="1"/>
-    <w:lsdException w:name="Table Grid 2" w:semiHidden="1" w:unhideWhenUsed="1"/>
-    <w:lsdException w:name="Table Grid 3" w:semiHidden="1" w:unhideWhenUsed="1"/>
-    <w:lsdException w:name="Table Grid 4" w:semiHidden="1" w:unhideWhenUsed="1"/>
-    <w:lsdException w:name="Table Grid 5" w:semiHidden="1" w:unhideWhenUsed="1"/>
-    <w:lsdException w:name="Table Grid 6" w:semiHidden="1" w:unhideWhenUsed="1"/>
-    <w:lsdException w:name="Table Grid 7" w:semiHidden="1" w:unhideWhenUsed="1"/>
-    <w:lsdException w:name="Table Grid 8" w:semiHidden="1" w:unhideWhenUsed="1"/>
-    <w:lsdException w:name="Table List 1" w:semiHidden="1" w:unhideWhenUsed="1"/>
-    <w:lsdException w:name="Table List 2" w:semiHidden="1" w:unhideWhenUsed="1"/>
-    <w:lsdException w:name="Table List 3" w:semiHidden="1" w:unhideWhenUsed="1"/>
-    <w:lsdException w:name="Table List 4" w:semiHidden="1" w:unhideWhenUsed="1"/>
-    <w:lsdException w:name="Table List 5" w:semiHidden="1" w:unhideWhenUsed="1"/>
-    <w:lsdException w:name="Table List 6" w:semiHidden="1" w:unhideWhenUsed="1"/>
-    <w:lsdException w:name="Table List 7" w:semiHidden="1" w:unhideWhenUsed="1"/>
-    <w:lsdException w:name="Table List 8" w:semiHidden="1" w:unhideWhenUsed="1"/>
-    <w:lsdException w:name="Table 3D effects 1" w:semiHidden="1" w:unhideWhenUsed="1"/>
-    <w:lsdException w:name="Table 3D effects 2" w:semiHidden="1" w:unhideWhenUsed="1"/>
-    <w:lsdException w:name="Table 3D effects 3" w:semiHidden="1" w:unhideWhenUsed="1"/>
-    <w:lsdException w:name="Table Contemporary" w:semiHidden="1" w:unhideWhenUsed="1"/>
-    <w:lsdException w:name="Table Elegant" w:semiHidden="1" w:unhideWhenUsed="1"/>
-    <w:lsdException w:name="Table Professional" w:semiHidden="1" w:unhideWhenUsed="1"/>
-    <w:lsdException w:name="Table Subtle 1" w:semiHidden="1" w:unhideWhenUsed="1"/>
-    <w:lsdException w:name="Table Subtle 2" w:semiHidden="1" w:unhideWhenUsed="1"/>
-    <w:lsdException w:name="Table Web 1" w:semiHidden="1" w:unhideWhenUsed="1"/>
-    <w:lsdException w:name="Table Web 2" w:semiHidden="1" w:unhideWhenUsed="1"/>
-    <w:lsdException w:name="Table Web 3" w:semiHidden="1" w:unhideWhenUsed="1"/>
-    <w:lsdException w:name="Balloon Text" w:semiHidden="1" w:unhideWhenUsed="1"/>
-    <w:lsdException w:name="Table Grid" w:uiPriority="39"/>
-    <w:lsdException w:name="Table Theme" w:semiHidden="1" w:unhideWhenUsed="1"/>
-    <w:lsdException w:name="Note Level 1" w:semiHidden="1" w:unhideWhenUsed="1"/>
-    <w:lsdException w:name="Note Level 2" w:semiHidden="1" w:unhideWhenUsed="1"/>
-    <w:lsdException w:name="Note Level 3" w:semiHidden="1" w:unhideWhenUsed="1"/>
-    <w:lsdException w:name="Note Level 4" w:semiHidden="1" w:unhideWhenUsed="1"/>
-    <w:lsdException w:name="Note Level 5" w:semiHidden="1" w:unhideWhenUsed="1"/>
-    <w:lsdException w:name="Note Level 6" w:semiHidden="1" w:unhideWhenUsed="1"/>
-    <w:lsdException w:name="Note Level 7" w:semiHidden="1" w:unhideWhenUsed="1"/>
-    <w:lsdException w:name="Note Level 8" w:semiHidden="1" w:unhideWhenUsed="1"/>
-    <w:lsdException w:name="Note Level 9" w:semiHidden="1" w:unhideWhenUsed="1"/>
-    <w:lsdException w:name="Placeholder Text" w:semiHidden="1"/>
-    <w:lsdException w:name="No Spacing" w:uiPriority="1" w:qFormat="1"/>
-    <w:lsdException w:name="Light Shading" w:uiPriority="60"/>
-    <w:lsdException w:name="Light List" w:uiPriority="61"/>
-    <w:lsdException w:name="Light Grid" w:uiPriority="62"/>
-    <w:lsdException w:name="Medium Shading 1" w:uiPriority="63"/>
-    <w:lsdException w:name="Medium Shading 2" w:uiPriority="64"/>
-    <w:lsdException w:name="Medium List 1" w:uiPriority="65"/>
-    <w:lsdException w:name="Medium List 2" w:uiPriority="66"/>
-    <w:lsdException w:name="Medium Grid 1" w:uiPriority="67"/>
-    <w:lsdException w:name="Medium Grid 2" w:uiPriority="68"/>
-    <w:lsdException w:name="Medium Grid 3" w:uiPriority="69"/>
-    <w:lsdException w:name="Dark List" w:uiPriority="70"/>
-    <w:lsdException w:name="Colorful Shading" w:uiPriority="71"/>
-    <w:lsdException w:name="Colorful List" w:uiPriority="72"/>
-    <w:lsdException w:name="Colorful Grid" w:uiPriority="73"/>
-    <w:lsdException w:name="Light Shading Accent 1" w:uiPriority="60"/>
-    <w:lsdException w:name="Light List Accent 1" w:uiPriority="61"/>
-    <w:lsdException w:name="Light Grid Accent 1" w:uiPriority="62"/>
-    <w:lsdException w:name="Medium Shading 1 Accent 1" w:uiPriority="63"/>
-    <w:lsdException w:name="Medium Shading 2 Accent 1" w:uiPriority="64"/>
-    <w:lsdException w:name="Medium List 1 Accent 1" w:uiPriority="65"/>
-    <w:lsdException w:name="Revision" w:semiHidden="1"/>
-    <w:lsdException w:name="List Paragraph" w:uiPriority="34" w:qFormat="1"/>
-    <w:lsdException w:name="Quote" w:uiPriority="29" w:qFormat="1"/>
-    <w:lsdException w:name="Intense Quote" w:uiPriority="30" w:qFormat="1"/>
-    <w:lsdException w:name="Medium List 2 Accent 1" w:uiPriority="66"/>
-    <w:lsdException w:name="Medium Grid 1 Accent 1" w:uiPriority="67"/>
-    <w:lsdException w:name="Medium Grid 2 Accent 1" w:uiPriority="68"/>
-    <w:lsdException w:name="Medium Grid 3 Accent 1" w:uiPriority="69"/>
-    <w:lsdException w:name="Dark List Accent 1" w:uiPriority="70"/>
-    <w:lsdException w:name="Colorful Shading Accent 1" w:uiPriority="71"/>
-    <w:lsdException w:name="Colorful List Accent 1" w:uiPriority="72"/>
-    <w:lsdException w:name="Colorful Grid Accent 1" w:uiPriority="73"/>
-    <w:lsdException w:name="Light Shading Accent 2" w:uiPriority="60"/>
-    <w:lsdException w:name="Light List Accent 2" w:uiPriority="61"/>
-    <w:lsdException w:name="Light Grid Accent 2" w:uiPriority="62"/>
-    <w:lsdException w:name="Medium Shading 1 Accent 2" w:uiPriority="63"/>
-    <w:lsdException w:name="Medium Shading 2 Accent 2" w:uiPriority="64"/>
-    <w:lsdException w:name="Medium List 1 Accent 2" w:uiPriority="65"/>
-    <w:lsdException w:name="Medium List 2 Accent 2" w:uiPriority="66"/>
-    <w:lsdException w:name="Medium Grid 1 Accent 2" w:uiPriority="67"/>
-    <w:lsdException w:name="Medium Grid 2 Accent 2" w:uiPriority="68"/>
-    <w:lsdException w:name="Medium Grid 3 Accent 2" w:uiPriority="69"/>
-    <w:lsdException w:name="Dark List Accent 2" w:uiPriority="70"/>
-    <w:lsdException w:name="Colorful Shading Accent 2" w:uiPriority="71"/>
-    <w:lsdException w:name="Colorful List Accent 2" w:uiPriority="72"/>
-    <w:lsdException w:name="Colorful Grid Accent 2" w:uiPriority="73"/>
-    <w:lsdException w:name="Light Shading Accent 3" w:uiPriority="60"/>
-    <w:lsdException w:name="Light List Accent 3" w:uiPriority="61"/>
-    <w:lsdException w:name="Light Grid Accent 3" w:uiPriority="62"/>
-    <w:lsdException w:name="Medium Shading 1 Accent 3" w:uiPriority="63"/>
-    <w:lsdException w:name="Medium Shading 2 Accent 3" w:uiPriority="64"/>
-    <w:lsdException w:name="Medium List 1 Accent 3" w:uiPriority="65"/>
-    <w:lsdException w:name="Medium List 2 Accent 3" w:uiPriority="66"/>
-    <w:lsdException w:name="Medium Grid 1 Accent 3" w:uiPriority="67"/>
-    <w:lsdException w:name="Medium Grid 2 Accent 3" w:uiPriority="68"/>
-    <w:lsdException w:name="Medium Grid 3 Accent 3" w:uiPriority="69"/>
-    <w:lsdException w:name="Dark List Accent 3" w:uiPriority="70"/>
-    <w:lsdException w:name="Colorful Shading Accent 3" w:uiPriority="71"/>
-    <w:lsdException w:name="Colorful List Accent 3" w:uiPriority="72"/>
-    <w:lsdException w:name="Colorful Grid Accent 3" w:uiPriority="73"/>
-    <w:lsdException w:name="Light Shading Accent 4" w:uiPriority="60"/>
-    <w:lsdException w:name="Light List Accent 4" w:uiPriority="61"/>
-    <w:lsdException w:name="Light Grid Accent 4" w:uiPriority="62"/>
-    <w:lsdException w:name="Medium Shading 1 Accent 4" w:uiPriority="63"/>
-    <w:lsdException w:name="Medium Shading 2 Accent 4" w:uiPriority="64"/>
-    <w:lsdException w:name="Medium List 1 Accent 4" w:uiPriority="65"/>
-    <w:lsdException w:name="Medium List 2 Accent 4" w:uiPriority="66"/>
-    <w:lsdException w:name="Medium Grid 1 Accent 4" w:uiPriority="67"/>
-    <w:lsdException w:name="Medium Grid 2 Accent 4" w:uiPriority="68"/>
-    <w:lsdException w:name="Medium Grid 3 Accent 4" w:uiPriority="69"/>
-    <w:lsdException w:name="Dark List Accent 4" w:uiPriority="70"/>
-    <w:lsdException w:name="Colorful Shading Accent 4" w:uiPriority="71"/>
-    <w:lsdException w:name="Colorful List Accent 4" w:uiPriority="72"/>
-    <w:lsdException w:name="Colorful Grid Accent 4" w:uiPriority="73"/>
-    <w:lsdException w:name="Light Shading Accent 5" w:uiPriority="60"/>
-    <w:lsdException w:name="Light List Accent 5" w:uiPriority="61"/>
-    <w:lsdException w:name="Light Grid Accent 5" w:uiPriority="62"/>
-    <w:lsdException w:name="Medium Shading 1 Accent 5" w:uiPriority="63"/>
-    <w:lsdException w:name="Medium Shading 2 Accent 5" w:uiPriority="64"/>
-    <w:lsdException w:name="Medium List 1 Accent 5" w:uiPriority="65"/>
-    <w:lsdException w:name="Medium List 2 Accent 5" w:uiPriority="66"/>
-    <w:lsdException w:name="Medium Grid 1 Accent 5" w:uiPriority="67"/>
-    <w:lsdException w:name="Medium Grid 2 Accent 5" w:uiPriority="68"/>
-    <w:lsdException w:name="Medium Grid 3 Accent 5" w:uiPriority="69"/>
-    <w:lsdException w:name="Dark List Accent 5" w:uiPriority="70"/>
-    <w:lsdException w:name="Colorful Shading Accent 5" w:uiPriority="71"/>
-    <w:lsdException w:name="Colorful List Accent 5" w:uiPriority="72"/>
-    <w:lsdException w:name="Colorful Grid Accent 5" w:uiPriority="73"/>
-    <w:lsdException w:name="Light Shading Accent 6" w:uiPriority="60"/>
-    <w:lsdException w:name="Light List Accent 6" w:uiPriority="61"/>
-    <w:lsdException w:name="Light Grid Accent 6" w:uiPriority="62"/>
-    <w:lsdException w:name="Medium Shading 1 Accent 6" w:uiPriority="63"/>
-    <w:lsdException w:name="Medium Shading 2 Accent 6" w:uiPriority="64"/>
-    <w:lsdException w:name="Medium List 1 Accent 6" w:uiPriority="65"/>
-    <w:lsdException w:name="Medium List 2 Accent 6" w:uiPriority="66"/>
-    <w:lsdException w:name="Medium Grid 1 Accent 6" w:uiPriority="67"/>
-    <w:lsdException w:name="Medium Grid 2 Accent 6" w:uiPriority="68"/>
-    <w:lsdException w:name="Medium Grid 3 Accent 6" w:uiPriority="69"/>
-    <w:lsdException w:name="Dark List Accent 6" w:uiPriority="70"/>
-    <w:lsdException w:name="Colorful Shading Accent 6" w:uiPriority="71"/>
-    <w:lsdException w:name="Colorful List Accent 6" w:uiPriority="72"/>
-    <w:lsdException w:name="Colorful Grid Accent 6" w:uiPriority="73"/>
-    <w:lsdException w:name="Subtle Emphasis" w:uiPriority="19" w:qFormat="1"/>
-    <w:lsdException w:name="Intense Emphasis" w:uiPriority="21" w:qFormat="1"/>
-    <w:lsdException w:name="Subtle Reference" w:uiPriority="31" w:qFormat="1"/>
-    <w:lsdException w:name="Intense Reference" w:uiPriority="32" w:qFormat="1"/>
-    <w:lsdException w:name="Book Title" w:uiPriority="33" w:qFormat="1"/>
-    <w:lsdException w:name="Bibliography" w:semiHidden="1" w:uiPriority="37" w:unhideWhenUsed="1"/>
-    <w:lsdException w:name="TOC Heading" w:semiHidden="1" w:uiPriority="39" w:unhideWhenUsed="1" w:qFormat="1"/>
-    <w:lsdException w:name="Plain Table 1" w:uiPriority="41"/>
-    <w:lsdException w:name="Plain Table 2" w:uiPriority="42"/>
-    <w:lsdException w:name="Plain Table 3" w:uiPriority="43"/>
-    <w:lsdException w:name="Plain Table 4" w:uiPriority="44"/>
-    <w:lsdException w:name="Plain Table 5" w:uiPriority="45"/>
-    <w:lsdException w:name="Grid Table Light" w:uiPriority="40"/>
-    <w:lsdException w:name="Grid Table 1 Light" w:uiPriority="46"/>
-    <w:lsdException w:name="Grid Table 2" w:uiPriority="47"/>
-    <w:lsdException w:name="Grid Table 3" w:uiPriority="48"/>
-    <w:lsdException w:name="Grid Table 4" w:uiPriority="49"/>
-    <w:lsdException w:name="Grid Table 5 Dark" w:uiPriority="50"/>
-    <w:lsdException w:name="Grid Table 6 Colorful" w:uiPriority="51"/>
-    <w:lsdException w:name="Grid Table 7 Colorful" w:uiPriority="52"/>
-    <w:lsdException w:name="Grid Table 1 Light Accent 1" w:uiPriority="46"/>
-    <w:lsdException w:name="Grid Table 2 Accent 1" w:uiPriority="47"/>
-    <w:lsdException w:name="Grid Table 3 Accent 1" w:uiPriority="48"/>
-    <w:lsdException w:name="Grid Table 4 Accent 1" w:uiPriority="49"/>
-    <w:lsdException w:name="Grid Table 5 Dark Accent 1" w:uiPriority="50"/>
-    <w:lsdException w:name="Grid Table 6 Colorful Accent 1" w:uiPriority="51"/>
-    <w:lsdException w:name="Grid Table 7 Colorful Accent 1" w:uiPriority="52"/>
-    <w:lsdException w:name="Grid Table 1 Light Accent 2" w:uiPriority="46"/>
-    <w:lsdException w:name="Grid Table 2 Accent 2" w:uiPriority="47"/>
-    <w:lsdException w:name="Grid Table 3 Accent 2" w:uiPriority="48"/>
-    <w:lsdException w:name="Grid Table 4 Accent 2" w:uiPriority="49"/>
-    <w:lsdException w:name="Grid Table 5 Dark Accent 2" w:uiPriority="50"/>
-    <w:lsdException w:name="Grid Table 6 Colorful Accent 2" w:uiPriority="51"/>
-    <w:lsdException w:name="Grid Table 7 Colorful Accent 2" w:uiPriority="52"/>
-    <w:lsdException w:name="Grid Table 1 Light Accent 3" w:uiPriority="46"/>
-    <w:lsdException w:name="Grid Table 2 Accent 3" w:uiPriority="47"/>
-    <w:lsdException w:name="Grid Table 3 Accent 3" w:uiPriority="48"/>
-    <w:lsdException w:name="Grid Table 4 Accent 3" w:uiPriority="49"/>
-    <w:lsdException w:name="Grid Table 5 Dark Accent 3" w:uiPriority="50"/>
-    <w:lsdException w:name="Grid Table 6 Colorful Accent 3" w:uiPriority="51"/>
-    <w:lsdException w:name="Grid Table 7 Colorful Accent 3" w:uiPriority="52"/>
-    <w:lsdException w:name="Grid Table 1 Light Accent 4" w:uiPriority="46"/>
-    <w:lsdException w:name="Grid Table 2 Accent 4" w:uiPriority="47"/>
-    <w:lsdException w:name="Grid Table 3 Accent 4" w:uiPriority="48"/>
-    <w:lsdException w:name="Grid Table 4 Accent 4" w:uiPriority="49"/>
-    <w:lsdException w:name="Grid Table 5 Dark Accent 4" w:uiPriority="50"/>
-    <w:lsdException w:name="Grid Table 6 Colorful Accent 4" w:uiPriority="51"/>
-    <w:lsdException w:name="Grid Table 7 Colorful Accent 4" w:uiPriority="52"/>
-    <w:lsdException w:name="Grid Table 1 Light Accent 5" w:uiPriority="46"/>
-    <w:lsdException w:name="Grid Table 2 Accent 5" w:uiPriority="47"/>
-    <w:lsdException w:name="Grid Table 3 Accent 5" w:uiPriority="48"/>
-    <w:lsdException w:name="Grid Table 4 Accent 5" w:uiPriority="49"/>
-    <w:lsdException w:name="Grid Table 5 Dark Accent 5" w:uiPriority="50"/>
-    <w:lsdException w:name="Grid Table 6 Colorful Accent 5" w:uiPriority="51"/>
-    <w:lsdException w:name="Grid Table 7 Colorful Accent 5" w:uiPriority="52"/>
-    <w:lsdException w:name="Grid Table 1 Light Accent 6" w:uiPriority="46"/>
-    <w:lsdException w:name="Grid Table 2 Accent 6" w:uiPriority="47"/>
-    <w:lsdException w:name="Grid Table 3 Accent 6" w:uiPriority="48"/>
-    <w:lsdException w:name="Grid Table 4 Accent 6" w:uiPriority="49"/>
-    <w:lsdException w:name="Grid Table 5 Dark Accent 6" w:uiPriority="50"/>
-    <w:lsdException w:name="Grid Table 6 Colorful Accent 6" w:uiPriority="51"/>
-    <w:lsdException w:name="Grid Table 7 Colorful Accent 6" w:uiPriority="52"/>
-    <w:lsdException w:name="List Table 1 Light" w:uiPriority="46"/>
-    <w:lsdException w:name="List Table 2" w:uiPriority="47"/>
-    <w:lsdException w:name="List Table 3" w:uiPriority="48"/>
-    <w:lsdException w:name="List Table 4" w:uiPriority="49"/>
-    <w:lsdException w:name="List Table 5 Dark" w:uiPriority="50"/>
-    <w:lsdException w:name="List Table 6 Colorful" w:uiPriority="51"/>
-    <w:lsdException w:name="List Table 7 Colorful" w:uiPriority="52"/>
-    <w:lsdException w:name="List Table 1 Light Accent 1" w:uiPriority="46"/>
-    <w:lsdException w:name="List Table 2 Accent 1" w:uiPriority="47"/>
-    <w:lsdException w:name="List Table 3 Accent 1" w:uiPriority="48"/>
-    <w:lsdException w:name="List Table 4 Accent 1" w:uiPriority="49"/>
-    <w:lsdException w:name="List Table 5 Dark Accent 1" w:uiPriority="50"/>
-    <w:lsdException w:name="List Table 6 Colorful Accent 1" w:uiPriority="51"/>
-    <w:lsdException w:name="List Table 7 Colorful Accent 1" w:uiPriority="52"/>
-    <w:lsdException w:name="List Table 1 Light Accent 2" w:uiPriority="46"/>
-    <w:lsdException w:name="List Table 2 Accent 2" w:uiPriority="47"/>
-    <w:lsdException w:name="List Table 3 Accent 2" w:uiPriority="48"/>
-    <w:lsdException w:name="List Table 4 Accent 2" w:uiPriority="49"/>
-    <w:lsdException w:name="List Table 5 Dark Accent 2" w:uiPriority="50"/>
-    <w:lsdException w:name="List Table 6 Colorful Accent 2" w:uiPriority="51"/>
-    <w:lsdException w:name="List Table 7 Colorful Accent 2" w:uiPriority="52"/>
-    <w:lsdException w:name="List Table 1 Light Accent 3" w:uiPriority="46"/>
-    <w:lsdException w:name="List Table 2 Accent 3" w:uiPriority="47"/>
-    <w:lsdException w:name="List Table 3 Accent 3" w:uiPriority="48"/>
-    <w:lsdException w:name="List Table 4 Accent 3" w:uiPriority="49"/>
-    <w:lsdException w:name="List Table 5 Dark Accent 3" w:uiPriority="50"/>
-    <w:lsdException w:name="List Table 6 Colorful Accent 3" w:uiPriority="51"/>
-    <w:lsdException w:name="List Table 7 Colorful Accent 3" w:uiPriority="52"/>
-    <w:lsdException w:name="List Table 1 Light Accent 4" w:uiPriority="46"/>
-    <w:lsdException w:name="List Table 2 Accent 4" w:uiPriority="47"/>
-    <w:lsdException w:name="List Table 3 Accent 4" w:uiPriority="48"/>
-    <w:lsdException w:name="List Table 4 Accent 4" w:uiPriority="49"/>
-    <w:lsdException w:name="List Table 5 Dark Accent 4" w:uiPriority="50"/>
-    <w:lsdException w:name="List Table 6 Colorful Accent 4" w:uiPriority="51"/>
-    <w:lsdException w:name="List Table 7 Colorful Accent 4" w:uiPriority="52"/>
-    <w:lsdException w:name="List Table 1 Light Accent 5" w:uiPriority="46"/>
-    <w:lsdException w:name="List Table 2 Accent 5" w:uiPriority="47"/>
-    <w:lsdException w:name="List Table 3 Accent 5" w:uiPriority="48"/>
-    <w:lsdException w:name="List Table 4 Accent 5" w:uiPriority="49"/>
-    <w:lsdException w:name="List Table 5 Dark Accent 5" w:uiPriority="50"/>
-    <w:lsdException w:name="List Table 6 Colorful Accent 5" w:uiPriority="51"/>
-    <w:lsdException w:name="List Table 7 Colorful Accent 5" w:uiPriority="52"/>
-    <w:lsdException w:name="List Table 1 Light Accent 6" w:uiPriority="46"/>
-    <w:lsdException w:name="List Table 2 Accent 6" w:uiPriority="47"/>
-    <w:lsdException w:name="List Table 3 Accent 6" w:uiPriority="48"/>
-    <w:lsdException w:name="List Table 4 Accent 6" w:uiPriority="49"/>
-    <w:lsdException w:name="List Table 5 Dark Accent 6" w:uiPriority="50"/>
-    <w:lsdException w:name="List Table 6 Colorful Accent 6" w:uiPriority="51"/>
-    <w:lsdException w:name="List Table 7 Colorful Accent 6" w:uiPriority="52"/>
-    <w:lsdException w:name="Mention" w:semiHidden="1" w:unhideWhenUsed="1"/>
-    <w:lsdException w:name="Smart Hyperlink" w:semiHidden="1" w:unhideWhenUsed="1"/>
-  </w:latentStyles>
-  <w:style w:type="paragraph" w:default="1" w:styleId="Normal">
-    <w:name w:val="Normal"/>
-    <w:qFormat/>
-  </w:style>
-  <w:style w:type="character" w:default="1" w:styleId="DefaultParagraphFont">
-    <w:name w:val="Default Paragraph Font"/>
-    <w:uiPriority w:val="1"/>
-    <w:semiHidden/>
-    <w:unhideWhenUsed/>
-  </w:style>
-  <w:style w:type="table" w:default="1" w:styleId="TableNormal">
-    <w:name w:val="Normal Table"/>
-    <w:uiPriority w:val="99"/>
-    <w:semiHidden/>
-    <w:unhideWhenUsed/>
-    <w:tblPr>
-      <w:tblInd w:w="0" w:type="dxa"/>
-      <w:tblCellMar>
-        <w:top w:w="0" w:type="dxa"/>
-        <w:left w:w="108" w:type="dxa"/>
-        <w:bottom w:w="0" w:type="dxa"/>
-        <w:right w:w="108" w:type="dxa"/>
-      </w:tblCellMar>
-    </w:tblPr>
-  </w:style>
-  <w:style w:type="numbering" w:default="1" w:styleId="NoList">
-    <w:name w:val="No List"/>
-    <w:uiPriority w:val="99"/>
-    <w:semiHidden/>
-    <w:unhideWhenUsed/>
-  </w:style>
-  <w:style w:type="paragraph" w:customStyle="1" w:styleId="D662CBCFCAEEE44A8DA55CBBD3634899">
-    <w:name w:val="D662CBCFCAEEE44A8DA55CBBD3634899"/>
-  </w:style>
-  <w:style w:type="paragraph" w:customStyle="1" w:styleId="2BF145A7EF328B42A9733433E55E3314">
-    <w:name w:val="2BF145A7EF328B42A9733433E55E3314"/>
-  </w:style>
-  <w:style w:type="paragraph" w:customStyle="1" w:styleId="29AB303107A02C4AA809A8F87EF2709C">
-    <w:name w:val="29AB303107A02C4AA809A8F87EF2709C"/>
-  </w:style>
-  <w:style w:type="character" w:styleId="Emphasis">
-    <w:name w:val="Emphasis"/>
-    <w:basedOn w:val="DefaultParagraphFont"/>
-    <w:uiPriority w:val="10"/>
-    <w:qFormat/>
-    <w:rPr>
-      <w:b w:val="0"/>
-      <w:i w:val="0"/>
-      <w:iCs/>
-      <w:color w:val="5B9BD5" w:themeColor="accent1"/>
-    </w:rPr>
-  </w:style>
-  <w:style w:type="paragraph" w:customStyle="1" w:styleId="190A9177E861EE48AF91B9962144BC79">
-    <w:name w:val="190A9177E861EE48AF91B9962144BC79"/>
-  </w:style>
-  <w:style w:type="paragraph" w:customStyle="1" w:styleId="3650B930F838854F8333B3BFAC1E66EA">
-    <w:name w:val="3650B930F838854F8333B3BFAC1E66EA"/>
-  </w:style>
-  <w:style w:type="paragraph" w:customStyle="1" w:styleId="8A7525A68721D84C911664082B62631D">
-    <w:name w:val="8A7525A68721D84C911664082B62631D"/>
-  </w:style>
-  <w:style w:type="paragraph" w:customStyle="1" w:styleId="2186FB22108C844080FAE8727579DDA1">
-    <w:name w:val="2186FB22108C844080FAE8727579DDA1"/>
-  </w:style>
-  <w:style w:type="paragraph" w:customStyle="1" w:styleId="60A610BAFCEDD34A94DDFC6393CBF69F">
-    <w:name w:val="60A610BAFCEDD34A94DDFC6393CBF69F"/>
-  </w:style>
-  <w:style w:type="paragraph" w:customStyle="1" w:styleId="34CDD218B1BA7643852C46EAFCAEA2B7">
-    <w:name w:val="34CDD218B1BA7643852C46EAFCAEA2B7"/>
-  </w:style>
-  <w:style w:type="paragraph" w:customStyle="1" w:styleId="38EE31E4AC752644830DB55C8A7A892F">
-    <w:name w:val="38EE31E4AC752644830DB55C8A7A892F"/>
-  </w:style>
-  <w:style w:type="paragraph" w:customStyle="1" w:styleId="C8775F678B283B4EAF75187186E0A513">
-    <w:name w:val="C8775F678B283B4EAF75187186E0A513"/>
-  </w:style>
-  <w:style w:type="paragraph" w:styleId="ListBullet">
-    <w:name w:val="List Bullet"/>
-    <w:basedOn w:val="Normal"/>
-    <w:uiPriority w:val="12"/>
-    <w:qFormat/>
-    <w:pPr>
-      <w:numPr>
-        <w:numId w:val="1"/>
-      </w:numPr>
-      <w:spacing w:after="160" w:line="312" w:lineRule="auto"/>
-    </w:pPr>
-    <w:rPr>
-      <w:rFonts w:eastAsiaTheme="minorHAnsi"/>
-      <w:i/>
-      <w:color w:val="657C9C" w:themeColor="text2" w:themeTint="BF"/>
-      <w:szCs w:val="20"/>
-      <w:lang w:val="en-US" w:eastAsia="ja-JP"/>
-    </w:rPr>
-  </w:style>
-  <w:style w:type="paragraph" w:customStyle="1" w:styleId="E07CB72C5DEAB14ABC68DCE57EEEDF10">
-    <w:name w:val="E07CB72C5DEAB14ABC68DCE57EEEDF10"/>
-  </w:style>
-  <w:style w:type="paragraph" w:customStyle="1" w:styleId="D6EF279F815F4C409488FE846739D975">
-    <w:name w:val="D6EF279F815F4C409488FE846739D975"/>
-  </w:style>
-  <w:style w:type="paragraph" w:customStyle="1" w:styleId="13A1C23B00AB2C48B54981A168D3D9CF">
-    <w:name w:val="13A1C23B00AB2C48B54981A168D3D9CF"/>
-  </w:style>
-  <w:style w:type="paragraph" w:customStyle="1" w:styleId="5806CBFBB59D5F4989DB656318D1EEE8">
-    <w:name w:val="5806CBFBB59D5F4989DB656318D1EEE8"/>
-  </w:style>
-  <w:style w:type="paragraph" w:customStyle="1" w:styleId="E750895A7C548B4CB821AB99712CD8C8">
-    <w:name w:val="E750895A7C548B4CB821AB99712CD8C8"/>
-  </w:style>
-  <w:style w:type="paragraph" w:customStyle="1" w:styleId="C8235C30E098594B90857CAE3AE2130B">
-    <w:name w:val="C8235C30E098594B90857CAE3AE2130B"/>
-  </w:style>
-  <w:style w:type="paragraph" w:customStyle="1" w:styleId="215422EE475883499952E55FE97A8BDE">
-    <w:name w:val="215422EE475883499952E55FE97A8BDE"/>
-  </w:style>
-  <w:style w:type="paragraph" w:customStyle="1" w:styleId="70BDCBC12797A345A66A4737875B71C8">
-    <w:name w:val="70BDCBC12797A345A66A4737875B71C8"/>
-  </w:style>
-  <w:style w:type="paragraph" w:customStyle="1" w:styleId="5FA762C4204F234E8D32853F8FD4D492">
-    <w:name w:val="5FA762C4204F234E8D32853F8FD4D492"/>
-  </w:style>
-</w:styles>
-</file>
-
-<file path=word/glossary/webSettings.xml><?xml version="1.0" encoding="utf-8"?>
-<w:webSettings xmlns:mc="http://schemas.openxmlformats.org/markup-compatibility/2006" xmlns:r="http://schemas.openxmlformats.org/officeDocument/2006/relationships" xmlns:w="http://schemas.openxmlformats.org/wordprocessingml/2006/main" xmlns:w14="http://schemas.microsoft.com/office/word/2010/wordml" xmlns:w15="http://schemas.microsoft.com/office/word/2012/wordml" mc:Ignorable="w14 w15">
-  <w:allowPNG/>
-  <w:doNotSaveAsSingleFile/>
-  <w:pixelsPerInch w:val="96"/>
-</w:webSettings>
 </file>
 
 <file path=word/theme/theme1.xml><?xml version="1.0" encoding="utf-8"?>
@@ -3743,7 +3187,7 @@
 </file>
 
 <file path=customXml/itemProps5.xml><?xml version="1.0" encoding="utf-8"?>
-<ds:datastoreItem xmlns:ds="http://schemas.openxmlformats.org/officeDocument/2006/customXml" ds:itemID="{BFCFED16-C1CE-3245-97F9-1F949EBCC503}">
+<ds:datastoreItem xmlns:ds="http://schemas.openxmlformats.org/officeDocument/2006/customXml" ds:itemID="{376E0ADC-D643-1343-9A73-F9DDA2262C59}">
   <ds:schemaRefs>
     <ds:schemaRef ds:uri="http://schemas.openxmlformats.org/officeDocument/2006/bibliography"/>
   </ds:schemaRefs>

</xml_diff>